<commit_message>
Ajouté les raccourcis claviers à la doc
Signed-off-by: Jerome Gingras <jerome.gingras@gmail.com>
</commit_message>
<xml_diff>
--- a/Documentation/GUIDE DE JEU.docx
+++ b/Documentation/GUIDE DE JEU.docx
@@ -156,7 +156,7 @@
     </w:p>
     <w:p>
       <w:pPr>
-        <w:pStyle w:val="ListParagraph"/>
+        <w:pStyle w:val="Paragraphedeliste"/>
         <w:numPr>
           <w:ilvl w:val="0"/>
           <w:numId w:val="4"/>
@@ -244,7 +244,7 @@
     </w:p>
     <w:p>
       <w:pPr>
-        <w:pStyle w:val="ListParagraph"/>
+        <w:pStyle w:val="Paragraphedeliste"/>
         <w:numPr>
           <w:ilvl w:val="0"/>
           <w:numId w:val="4"/>
@@ -397,33 +397,20 @@
     </w:p>
     <w:p>
       <w:pPr>
-        <w:pStyle w:val="Caption"/>
+        <w:pStyle w:val="Lgende"/>
         <w:jc w:val="center"/>
       </w:pPr>
       <w:r>
         <w:t xml:space="preserve">Figure </w:t>
       </w:r>
-      <w:r>
-        <w:fldChar w:fldCharType="begin"/>
-      </w:r>
-      <w:r>
-        <w:instrText xml:space="preserve"> SEQ Figure \* ARABIC </w:instrText>
-      </w:r>
-      <w:r>
-        <w:fldChar w:fldCharType="separate"/>
-      </w:r>
-      <w:r>
-        <w:rPr>
-          <w:noProof/>
-        </w:rPr>
-        <w:t>1</w:t>
-      </w:r>
-      <w:r>
-        <w:rPr>
-          <w:noProof/>
-        </w:rPr>
-        <w:fldChar w:fldCharType="end"/>
-      </w:r>
+      <w:fldSimple w:instr=" SEQ Figure \* ARABIC ">
+        <w:r>
+          <w:rPr>
+            <w:noProof/>
+          </w:rPr>
+          <w:t>1</w:t>
+        </w:r>
+      </w:fldSimple>
       <w:r>
         <w:t xml:space="preserve"> : Fenêtre d'</w:t>
       </w:r>
@@ -532,7 +519,7 @@
     </w:p>
     <w:p>
       <w:pPr>
-        <w:pStyle w:val="ListParagraph"/>
+        <w:pStyle w:val="Paragraphedeliste"/>
         <w:numPr>
           <w:ilvl w:val="0"/>
           <w:numId w:val="5"/>
@@ -661,7 +648,7 @@
     </w:p>
     <w:p>
       <w:pPr>
-        <w:pStyle w:val="Caption"/>
+        <w:pStyle w:val="Lgende"/>
         <w:jc w:val="center"/>
         <w:rPr>
           <w:rFonts w:ascii="Arial" w:hAnsi="Arial" w:cs="Arial"/>
@@ -672,27 +659,14 @@
       <w:r>
         <w:t xml:space="preserve">Figure </w:t>
       </w:r>
-      <w:r>
-        <w:fldChar w:fldCharType="begin"/>
-      </w:r>
-      <w:r>
-        <w:instrText xml:space="preserve"> SEQ Figure \* ARABIC </w:instrText>
-      </w:r>
-      <w:r>
-        <w:fldChar w:fldCharType="separate"/>
-      </w:r>
-      <w:r>
-        <w:rPr>
-          <w:noProof/>
-        </w:rPr>
-        <w:t>2</w:t>
-      </w:r>
-      <w:r>
-        <w:rPr>
-          <w:noProof/>
-        </w:rPr>
-        <w:fldChar w:fldCharType="end"/>
-      </w:r>
+      <w:fldSimple w:instr=" SEQ Figure \* ARABIC ">
+        <w:r>
+          <w:rPr>
+            <w:noProof/>
+          </w:rPr>
+          <w:t>2</w:t>
+        </w:r>
+      </w:fldSimple>
       <w:r>
         <w:t xml:space="preserve"> : Fenêtre de création de partie</w:t>
       </w:r>
@@ -756,7 +730,7 @@
     </w:p>
     <w:p>
       <w:pPr>
-        <w:pStyle w:val="ListParagraph"/>
+        <w:pStyle w:val="Paragraphedeliste"/>
         <w:numPr>
           <w:ilvl w:val="1"/>
           <w:numId w:val="5"/>
@@ -818,7 +792,7 @@
     </w:p>
     <w:p>
       <w:pPr>
-        <w:pStyle w:val="ListParagraph"/>
+        <w:pStyle w:val="Paragraphedeliste"/>
         <w:numPr>
           <w:ilvl w:val="1"/>
           <w:numId w:val="5"/>
@@ -850,7 +824,7 @@
     </w:p>
     <w:p>
       <w:pPr>
-        <w:pStyle w:val="ListParagraph"/>
+        <w:pStyle w:val="Paragraphedeliste"/>
         <w:ind w:left="2832"/>
         <w:jc w:val="both"/>
         <w:rPr>
@@ -870,7 +844,7 @@
     </w:p>
     <w:p>
       <w:pPr>
-        <w:pStyle w:val="ListParagraph"/>
+        <w:pStyle w:val="Paragraphedeliste"/>
         <w:ind w:left="2832"/>
         <w:jc w:val="both"/>
         <w:rPr>
@@ -882,7 +856,7 @@
     </w:p>
     <w:p>
       <w:pPr>
-        <w:pStyle w:val="ListParagraph"/>
+        <w:pStyle w:val="Paragraphedeliste"/>
         <w:numPr>
           <w:ilvl w:val="1"/>
           <w:numId w:val="5"/>
@@ -914,7 +888,7 @@
     </w:p>
     <w:p>
       <w:pPr>
-        <w:pStyle w:val="ListParagraph"/>
+        <w:pStyle w:val="Paragraphedeliste"/>
         <w:ind w:left="2880"/>
         <w:jc w:val="both"/>
         <w:rPr>
@@ -942,7 +916,7 @@
     </w:p>
     <w:p>
       <w:pPr>
-        <w:pStyle w:val="ListParagraph"/>
+        <w:pStyle w:val="Paragraphedeliste"/>
         <w:ind w:left="2880"/>
         <w:jc w:val="both"/>
         <w:rPr>
@@ -954,7 +928,7 @@
     </w:p>
     <w:p>
       <w:pPr>
-        <w:pStyle w:val="ListParagraph"/>
+        <w:pStyle w:val="Paragraphedeliste"/>
         <w:numPr>
           <w:ilvl w:val="0"/>
           <w:numId w:val="5"/>
@@ -987,7 +961,7 @@
     </w:p>
     <w:p>
       <w:pPr>
-        <w:pStyle w:val="ListParagraph"/>
+        <w:pStyle w:val="Paragraphedeliste"/>
         <w:ind w:left="1440"/>
         <w:jc w:val="both"/>
         <w:rPr>
@@ -999,7 +973,7 @@
     </w:p>
     <w:p>
       <w:pPr>
-        <w:pStyle w:val="ListParagraph"/>
+        <w:pStyle w:val="Paragraphedeliste"/>
         <w:keepNext/>
         <w:ind w:left="1440"/>
         <w:jc w:val="both"/>
@@ -1088,33 +1062,20 @@
     </w:p>
     <w:p>
       <w:pPr>
-        <w:pStyle w:val="Caption"/>
+        <w:pStyle w:val="Lgende"/>
         <w:jc w:val="center"/>
       </w:pPr>
       <w:r>
         <w:t xml:space="preserve">Figure </w:t>
       </w:r>
-      <w:r>
-        <w:fldChar w:fldCharType="begin"/>
-      </w:r>
-      <w:r>
-        <w:instrText xml:space="preserve"> SEQ Figure \* ARABIC </w:instrText>
-      </w:r>
-      <w:r>
-        <w:fldChar w:fldCharType="separate"/>
-      </w:r>
-      <w:r>
-        <w:rPr>
-          <w:noProof/>
-        </w:rPr>
-        <w:t>3</w:t>
-      </w:r>
-      <w:r>
-        <w:rPr>
-          <w:noProof/>
-        </w:rPr>
-        <w:fldChar w:fldCharType="end"/>
-      </w:r>
+      <w:fldSimple w:instr=" SEQ Figure \* ARABIC ">
+        <w:r>
+          <w:rPr>
+            <w:noProof/>
+          </w:rPr>
+          <w:t>3</w:t>
+        </w:r>
+      </w:fldSimple>
       <w:r>
         <w:t xml:space="preserve"> : Fenêtre rejoindre une partie</w:t>
       </w:r>
@@ -1295,7 +1256,7 @@
     </w:p>
     <w:p>
       <w:pPr>
-        <w:pStyle w:val="ListParagraph"/>
+        <w:pStyle w:val="Paragraphedeliste"/>
         <w:numPr>
           <w:ilvl w:val="0"/>
           <w:numId w:val="4"/>
@@ -1318,7 +1279,7 @@
     </w:p>
     <w:p>
       <w:pPr>
-        <w:pStyle w:val="ListParagraph"/>
+        <w:pStyle w:val="Paragraphedeliste"/>
         <w:rPr>
           <w:rFonts w:ascii="Arial" w:hAnsi="Arial" w:cs="Arial"/>
           <w:sz w:val="36"/>
@@ -1328,7 +1289,7 @@
     </w:p>
     <w:p>
       <w:pPr>
-        <w:pStyle w:val="ListParagraph"/>
+        <w:pStyle w:val="Paragraphedeliste"/>
         <w:keepNext/>
         <w:jc w:val="center"/>
       </w:pPr>
@@ -1970,33 +1931,20 @@
     </w:p>
     <w:p>
       <w:pPr>
-        <w:pStyle w:val="Caption"/>
+        <w:pStyle w:val="Lgende"/>
         <w:jc w:val="center"/>
       </w:pPr>
       <w:r>
         <w:t xml:space="preserve">Figure </w:t>
       </w:r>
-      <w:r>
-        <w:fldChar w:fldCharType="begin"/>
-      </w:r>
-      <w:r>
-        <w:instrText xml:space="preserve"> SEQ Figure \* ARABIC </w:instrText>
-      </w:r>
-      <w:r>
-        <w:fldChar w:fldCharType="separate"/>
-      </w:r>
-      <w:r>
-        <w:rPr>
-          <w:noProof/>
-        </w:rPr>
-        <w:t>4</w:t>
-      </w:r>
-      <w:r>
-        <w:rPr>
-          <w:noProof/>
-        </w:rPr>
-        <w:fldChar w:fldCharType="end"/>
-      </w:r>
+      <w:fldSimple w:instr=" SEQ Figure \* ARABIC ">
+        <w:r>
+          <w:rPr>
+            <w:noProof/>
+          </w:rPr>
+          <w:t>4</w:t>
+        </w:r>
+      </w:fldSimple>
       <w:r>
         <w:t xml:space="preserve"> : Fenêtre de Lobby</w:t>
       </w:r>
@@ -2064,7 +2012,7 @@
     </w:p>
     <w:p>
       <w:pPr>
-        <w:pStyle w:val="ListParagraph"/>
+        <w:pStyle w:val="Paragraphedeliste"/>
         <w:numPr>
           <w:ilvl w:val="0"/>
           <w:numId w:val="4"/>
@@ -2742,7 +2690,7 @@
     </w:p>
     <w:p>
       <w:pPr>
-        <w:pStyle w:val="Caption"/>
+        <w:pStyle w:val="Lgende"/>
         <w:jc w:val="center"/>
       </w:pPr>
       <w:r>
@@ -2754,16 +2702,7 @@
         <w:tab/>
       </w:r>
       <w:r>
-        <w:t xml:space="preserve">Figure </w:t>
-      </w:r>
-      <w:r>
-        <w:t>5</w:t>
-      </w:r>
-      <w:r>
-        <w:t xml:space="preserve"> : Fenêtre de </w:t>
-      </w:r>
-      <w:r>
-        <w:t>jeu de base</w:t>
+        <w:t>Figure 5 : Fenêtre de jeu de base</w:t>
       </w:r>
     </w:p>
     <w:p>
@@ -2830,7 +2769,7 @@
     </w:p>
     <w:p>
       <w:pPr>
-        <w:pStyle w:val="ListParagraph"/>
+        <w:pStyle w:val="Paragraphedeliste"/>
         <w:numPr>
           <w:ilvl w:val="0"/>
           <w:numId w:val="4"/>
@@ -3059,20 +2998,11 @@
     </w:p>
     <w:p>
       <w:pPr>
-        <w:pStyle w:val="Caption"/>
+        <w:pStyle w:val="Lgende"/>
         <w:jc w:val="center"/>
       </w:pPr>
       <w:r>
-        <w:t xml:space="preserve">Figure </w:t>
-      </w:r>
-      <w:r>
-        <w:t>5</w:t>
-      </w:r>
-      <w:r>
-        <w:t xml:space="preserve"> : Fenêtre de </w:t>
-      </w:r>
-      <w:r>
-        <w:t>chat en jeu</w:t>
+        <w:t>Figure 5 : Fenêtre de chat en jeu</w:t>
       </w:r>
     </w:p>
     <w:p>
@@ -3147,7 +3077,7 @@
     </w:p>
     <w:p>
       <w:pPr>
-        <w:pStyle w:val="ListParagraph"/>
+        <w:pStyle w:val="Paragraphedeliste"/>
         <w:numPr>
           <w:ilvl w:val="0"/>
           <w:numId w:val="4"/>
@@ -3261,17 +3191,11 @@
     </w:p>
     <w:p>
       <w:pPr>
-        <w:pStyle w:val="Caption"/>
+        <w:pStyle w:val="Lgende"/>
         <w:jc w:val="center"/>
       </w:pPr>
       <w:r>
-        <w:t xml:space="preserve">Figure </w:t>
-      </w:r>
-      <w:r>
-        <w:t>6 : Fenêtre d’alliance dans le</w:t>
-      </w:r>
-      <w:r>
-        <w:t xml:space="preserve"> jeu</w:t>
+        <w:t>Figure 6 : Fenêtre d’alliance dans le jeu</w:t>
       </w:r>
     </w:p>
     <w:p>
@@ -3527,7 +3451,7 @@
     </w:p>
     <w:p>
       <w:pPr>
-        <w:pStyle w:val="Caption"/>
+        <w:pStyle w:val="Lgende"/>
         <w:jc w:val="center"/>
       </w:pPr>
       <w:r>
@@ -3537,10 +3461,7 @@
         <w:t>7</w:t>
       </w:r>
       <w:r>
-        <w:t xml:space="preserve"> : Fenêtre </w:t>
-      </w:r>
-      <w:r>
-        <w:t>d’échange numéro 1</w:t>
+        <w:t xml:space="preserve"> : Fenêtre d’échange numéro 1</w:t>
       </w:r>
     </w:p>
     <w:p>
@@ -3578,8 +3499,1079 @@
         </w:rPr>
         <w:t xml:space="preserve"> que vous aurez placé dans l’onglet alliance.</w:t>
       </w:r>
-      <w:bookmarkStart w:id="0" w:name="_GoBack"/>
-      <w:bookmarkEnd w:id="0"/>
+    </w:p>
+    <w:p>
+      <w:pPr>
+        <w:spacing w:after="200" w:line="276" w:lineRule="auto"/>
+        <w:rPr>
+          <w:rFonts w:ascii="Arial" w:hAnsi="Arial" w:cs="Arial"/>
+          <w:sz w:val="28"/>
+          <w:szCs w:val="28"/>
+        </w:rPr>
+      </w:pPr>
+      <w:r>
+        <w:rPr>
+          <w:rFonts w:ascii="Arial" w:hAnsi="Arial" w:cs="Arial"/>
+          <w:sz w:val="28"/>
+          <w:szCs w:val="28"/>
+        </w:rPr>
+        <w:br w:type="page"/>
+      </w:r>
+    </w:p>
+    <w:p>
+      <w:pPr>
+        <w:rPr>
+          <w:rFonts w:ascii="Arial" w:hAnsi="Arial" w:cs="Arial"/>
+          <w:sz w:val="40"/>
+          <w:szCs w:val="40"/>
+        </w:rPr>
+      </w:pPr>
+      <w:r>
+        <w:rPr>
+          <w:rFonts w:ascii="Arial" w:hAnsi="Arial" w:cs="Arial"/>
+          <w:sz w:val="40"/>
+          <w:szCs w:val="40"/>
+        </w:rPr>
+        <w:lastRenderedPageBreak/>
+        <w:t>Annexe</w:t>
+      </w:r>
+      <w:r>
+        <w:rPr>
+          <w:rFonts w:ascii="Arial" w:hAnsi="Arial" w:cs="Arial"/>
+          <w:sz w:val="40"/>
+          <w:szCs w:val="40"/>
+        </w:rPr>
+        <w:t xml:space="preserve"> 1 </w:t>
+      </w:r>
+      <w:r>
+        <w:rPr>
+          <w:rFonts w:ascii="Arial" w:hAnsi="Arial" w:cs="Arial"/>
+          <w:sz w:val="40"/>
+          <w:szCs w:val="40"/>
+        </w:rPr>
+        <w:t>–</w:t>
+      </w:r>
+      <w:r>
+        <w:rPr>
+          <w:rFonts w:ascii="Arial" w:hAnsi="Arial" w:cs="Arial"/>
+          <w:sz w:val="40"/>
+          <w:szCs w:val="40"/>
+        </w:rPr>
+        <w:t xml:space="preserve"> </w:t>
+      </w:r>
+      <w:r>
+        <w:rPr>
+          <w:rFonts w:ascii="Arial" w:hAnsi="Arial" w:cs="Arial"/>
+          <w:sz w:val="40"/>
+          <w:szCs w:val="40"/>
+        </w:rPr>
+        <w:t>Raccourcis claviers</w:t>
+      </w:r>
+    </w:p>
+    <w:p>
+      <w:pPr>
+        <w:rPr>
+          <w:rFonts w:ascii="Arial" w:hAnsi="Arial" w:cs="Arial"/>
+          <w:sz w:val="40"/>
+          <w:szCs w:val="40"/>
+        </w:rPr>
+      </w:pPr>
+    </w:p>
+    <w:tbl>
+      <w:tblPr>
+        <w:tblStyle w:val="Ombrageclair"/>
+        <w:tblW w:w="0" w:type="auto"/>
+        <w:tblLook w:val="04A0" w:firstRow="1" w:lastRow="0" w:firstColumn="1" w:lastColumn="0" w:noHBand="0" w:noVBand="1"/>
+      </w:tblPr>
+      <w:tblGrid>
+        <w:gridCol w:w="5056"/>
+        <w:gridCol w:w="5056"/>
+      </w:tblGrid>
+      <w:tr>
+        <w:trPr>
+          <w:cnfStyle w:val="100000000000" w:firstRow="1" w:lastRow="0" w:firstColumn="0" w:lastColumn="0" w:oddVBand="0" w:evenVBand="0" w:oddHBand="0" w:evenHBand="0" w:firstRowFirstColumn="0" w:firstRowLastColumn="0" w:lastRowFirstColumn="0" w:lastRowLastColumn="0"/>
+        </w:trPr>
+        <w:tc>
+          <w:tcPr>
+            <w:cnfStyle w:val="001000000000" w:firstRow="0" w:lastRow="0" w:firstColumn="1" w:lastColumn="0" w:oddVBand="0" w:evenVBand="0" w:oddHBand="0" w:evenHBand="0" w:firstRowFirstColumn="0" w:firstRowLastColumn="0" w:lastRowFirstColumn="0" w:lastRowLastColumn="0"/>
+            <w:tcW w:w="5056" w:type="dxa"/>
+          </w:tcPr>
+          <w:p>
+            <w:pPr>
+              <w:tabs>
+                <w:tab w:val="left" w:pos="2644"/>
+              </w:tabs>
+              <w:rPr>
+                <w:rFonts w:ascii="Arial" w:hAnsi="Arial" w:cs="Arial"/>
+                <w:sz w:val="28"/>
+                <w:szCs w:val="28"/>
+              </w:rPr>
+            </w:pPr>
+            <w:r>
+              <w:rPr>
+                <w:rFonts w:ascii="Arial" w:hAnsi="Arial" w:cs="Arial"/>
+                <w:sz w:val="28"/>
+                <w:szCs w:val="28"/>
+              </w:rPr>
+              <w:t>Touche</w:t>
+            </w:r>
+          </w:p>
+        </w:tc>
+        <w:tc>
+          <w:tcPr>
+            <w:tcW w:w="5056" w:type="dxa"/>
+          </w:tcPr>
+          <w:p>
+            <w:pPr>
+              <w:tabs>
+                <w:tab w:val="left" w:pos="2644"/>
+              </w:tabs>
+              <w:cnfStyle w:val="100000000000" w:firstRow="1" w:lastRow="0" w:firstColumn="0" w:lastColumn="0" w:oddVBand="0" w:evenVBand="0" w:oddHBand="0" w:evenHBand="0" w:firstRowFirstColumn="0" w:firstRowLastColumn="0" w:lastRowFirstColumn="0" w:lastRowLastColumn="0"/>
+              <w:rPr>
+                <w:rFonts w:ascii="Arial" w:hAnsi="Arial" w:cs="Arial"/>
+                <w:sz w:val="28"/>
+                <w:szCs w:val="28"/>
+              </w:rPr>
+            </w:pPr>
+            <w:r>
+              <w:rPr>
+                <w:rFonts w:ascii="Arial" w:hAnsi="Arial" w:cs="Arial"/>
+                <w:sz w:val="28"/>
+                <w:szCs w:val="28"/>
+              </w:rPr>
+              <w:t>Effet</w:t>
+            </w:r>
+          </w:p>
+        </w:tc>
+      </w:tr>
+      <w:tr>
+        <w:trPr>
+          <w:cnfStyle w:val="000000100000" w:firstRow="0" w:lastRow="0" w:firstColumn="0" w:lastColumn="0" w:oddVBand="0" w:evenVBand="0" w:oddHBand="1" w:evenHBand="0" w:firstRowFirstColumn="0" w:firstRowLastColumn="0" w:lastRowFirstColumn="0" w:lastRowLastColumn="0"/>
+        </w:trPr>
+        <w:tc>
+          <w:tcPr>
+            <w:cnfStyle w:val="001000000000" w:firstRow="0" w:lastRow="0" w:firstColumn="1" w:lastColumn="0" w:oddVBand="0" w:evenVBand="0" w:oddHBand="0" w:evenHBand="0" w:firstRowFirstColumn="0" w:firstRowLastColumn="0" w:lastRowFirstColumn="0" w:lastRowLastColumn="0"/>
+            <w:tcW w:w="5056" w:type="dxa"/>
+          </w:tcPr>
+          <w:p>
+            <w:pPr>
+              <w:tabs>
+                <w:tab w:val="left" w:pos="2644"/>
+              </w:tabs>
+              <w:rPr>
+                <w:rFonts w:ascii="Arial" w:hAnsi="Arial" w:cs="Arial"/>
+                <w:sz w:val="28"/>
+                <w:szCs w:val="28"/>
+              </w:rPr>
+            </w:pPr>
+            <w:r>
+              <w:rPr>
+                <w:rFonts w:ascii="Arial" w:hAnsi="Arial" w:cs="Arial"/>
+                <w:sz w:val="28"/>
+                <w:szCs w:val="28"/>
+              </w:rPr>
+              <w:t>W</w:t>
+            </w:r>
+          </w:p>
+        </w:tc>
+        <w:tc>
+          <w:tcPr>
+            <w:tcW w:w="5056" w:type="dxa"/>
+          </w:tcPr>
+          <w:p>
+            <w:pPr>
+              <w:tabs>
+                <w:tab w:val="left" w:pos="2644"/>
+              </w:tabs>
+              <w:cnfStyle w:val="000000100000" w:firstRow="0" w:lastRow="0" w:firstColumn="0" w:lastColumn="0" w:oddVBand="0" w:evenVBand="0" w:oddHBand="1" w:evenHBand="0" w:firstRowFirstColumn="0" w:firstRowLastColumn="0" w:lastRowFirstColumn="0" w:lastRowLastColumn="0"/>
+              <w:rPr>
+                <w:rFonts w:ascii="Arial" w:hAnsi="Arial" w:cs="Arial"/>
+                <w:sz w:val="28"/>
+                <w:szCs w:val="28"/>
+              </w:rPr>
+            </w:pPr>
+            <w:r>
+              <w:rPr>
+                <w:rFonts w:ascii="Arial" w:hAnsi="Arial" w:cs="Arial"/>
+                <w:sz w:val="28"/>
+                <w:szCs w:val="28"/>
+              </w:rPr>
+              <w:t>Bouger la caméra vers le haut</w:t>
+            </w:r>
+          </w:p>
+        </w:tc>
+      </w:tr>
+      <w:tr>
+        <w:tc>
+          <w:tcPr>
+            <w:cnfStyle w:val="001000000000" w:firstRow="0" w:lastRow="0" w:firstColumn="1" w:lastColumn="0" w:oddVBand="0" w:evenVBand="0" w:oddHBand="0" w:evenHBand="0" w:firstRowFirstColumn="0" w:firstRowLastColumn="0" w:lastRowFirstColumn="0" w:lastRowLastColumn="0"/>
+            <w:tcW w:w="5056" w:type="dxa"/>
+          </w:tcPr>
+          <w:p>
+            <w:pPr>
+              <w:tabs>
+                <w:tab w:val="left" w:pos="2644"/>
+              </w:tabs>
+              <w:rPr>
+                <w:rFonts w:ascii="Arial" w:hAnsi="Arial" w:cs="Arial"/>
+                <w:sz w:val="28"/>
+                <w:szCs w:val="28"/>
+              </w:rPr>
+            </w:pPr>
+            <w:r>
+              <w:rPr>
+                <w:rFonts w:ascii="Arial" w:hAnsi="Arial" w:cs="Arial"/>
+                <w:sz w:val="28"/>
+                <w:szCs w:val="28"/>
+              </w:rPr>
+              <w:t>A</w:t>
+            </w:r>
+          </w:p>
+        </w:tc>
+        <w:tc>
+          <w:tcPr>
+            <w:tcW w:w="5056" w:type="dxa"/>
+          </w:tcPr>
+          <w:p>
+            <w:pPr>
+              <w:tabs>
+                <w:tab w:val="left" w:pos="2644"/>
+              </w:tabs>
+              <w:cnfStyle w:val="000000000000" w:firstRow="0" w:lastRow="0" w:firstColumn="0" w:lastColumn="0" w:oddVBand="0" w:evenVBand="0" w:oddHBand="0" w:evenHBand="0" w:firstRowFirstColumn="0" w:firstRowLastColumn="0" w:lastRowFirstColumn="0" w:lastRowLastColumn="0"/>
+              <w:rPr>
+                <w:rFonts w:ascii="Arial" w:hAnsi="Arial" w:cs="Arial"/>
+                <w:sz w:val="28"/>
+                <w:szCs w:val="28"/>
+              </w:rPr>
+            </w:pPr>
+            <w:r>
+              <w:rPr>
+                <w:rFonts w:ascii="Arial" w:hAnsi="Arial" w:cs="Arial"/>
+                <w:sz w:val="28"/>
+                <w:szCs w:val="28"/>
+              </w:rPr>
+              <w:t>Bouger la caméra vers la gauche</w:t>
+            </w:r>
+          </w:p>
+        </w:tc>
+      </w:tr>
+      <w:tr>
+        <w:trPr>
+          <w:cnfStyle w:val="000000100000" w:firstRow="0" w:lastRow="0" w:firstColumn="0" w:lastColumn="0" w:oddVBand="0" w:evenVBand="0" w:oddHBand="1" w:evenHBand="0" w:firstRowFirstColumn="0" w:firstRowLastColumn="0" w:lastRowFirstColumn="0" w:lastRowLastColumn="0"/>
+        </w:trPr>
+        <w:tc>
+          <w:tcPr>
+            <w:cnfStyle w:val="001000000000" w:firstRow="0" w:lastRow="0" w:firstColumn="1" w:lastColumn="0" w:oddVBand="0" w:evenVBand="0" w:oddHBand="0" w:evenHBand="0" w:firstRowFirstColumn="0" w:firstRowLastColumn="0" w:lastRowFirstColumn="0" w:lastRowLastColumn="0"/>
+            <w:tcW w:w="5056" w:type="dxa"/>
+          </w:tcPr>
+          <w:p>
+            <w:pPr>
+              <w:tabs>
+                <w:tab w:val="left" w:pos="2644"/>
+              </w:tabs>
+              <w:rPr>
+                <w:rFonts w:ascii="Arial" w:hAnsi="Arial" w:cs="Arial"/>
+                <w:sz w:val="28"/>
+                <w:szCs w:val="28"/>
+              </w:rPr>
+            </w:pPr>
+            <w:r>
+              <w:rPr>
+                <w:rFonts w:ascii="Arial" w:hAnsi="Arial" w:cs="Arial"/>
+                <w:sz w:val="28"/>
+                <w:szCs w:val="28"/>
+              </w:rPr>
+              <w:t>S</w:t>
+            </w:r>
+          </w:p>
+        </w:tc>
+        <w:tc>
+          <w:tcPr>
+            <w:tcW w:w="5056" w:type="dxa"/>
+          </w:tcPr>
+          <w:p>
+            <w:pPr>
+              <w:tabs>
+                <w:tab w:val="left" w:pos="2644"/>
+              </w:tabs>
+              <w:cnfStyle w:val="000000100000" w:firstRow="0" w:lastRow="0" w:firstColumn="0" w:lastColumn="0" w:oddVBand="0" w:evenVBand="0" w:oddHBand="1" w:evenHBand="0" w:firstRowFirstColumn="0" w:firstRowLastColumn="0" w:lastRowFirstColumn="0" w:lastRowLastColumn="0"/>
+              <w:rPr>
+                <w:rFonts w:ascii="Arial" w:hAnsi="Arial" w:cs="Arial"/>
+                <w:sz w:val="28"/>
+                <w:szCs w:val="28"/>
+              </w:rPr>
+            </w:pPr>
+            <w:r>
+              <w:rPr>
+                <w:rFonts w:ascii="Arial" w:hAnsi="Arial" w:cs="Arial"/>
+                <w:sz w:val="28"/>
+                <w:szCs w:val="28"/>
+              </w:rPr>
+              <w:t>Bouger la caméra vers le bas</w:t>
+            </w:r>
+          </w:p>
+        </w:tc>
+      </w:tr>
+      <w:tr>
+        <w:tc>
+          <w:tcPr>
+            <w:cnfStyle w:val="001000000000" w:firstRow="0" w:lastRow="0" w:firstColumn="1" w:lastColumn="0" w:oddVBand="0" w:evenVBand="0" w:oddHBand="0" w:evenHBand="0" w:firstRowFirstColumn="0" w:firstRowLastColumn="0" w:lastRowFirstColumn="0" w:lastRowLastColumn="0"/>
+            <w:tcW w:w="5056" w:type="dxa"/>
+          </w:tcPr>
+          <w:p>
+            <w:pPr>
+              <w:tabs>
+                <w:tab w:val="left" w:pos="2644"/>
+              </w:tabs>
+              <w:rPr>
+                <w:rFonts w:ascii="Arial" w:hAnsi="Arial" w:cs="Arial"/>
+                <w:sz w:val="28"/>
+                <w:szCs w:val="28"/>
+              </w:rPr>
+            </w:pPr>
+            <w:r>
+              <w:rPr>
+                <w:rFonts w:ascii="Arial" w:hAnsi="Arial" w:cs="Arial"/>
+                <w:sz w:val="28"/>
+                <w:szCs w:val="28"/>
+              </w:rPr>
+              <w:t>D</w:t>
+            </w:r>
+          </w:p>
+        </w:tc>
+        <w:tc>
+          <w:tcPr>
+            <w:tcW w:w="5056" w:type="dxa"/>
+          </w:tcPr>
+          <w:p>
+            <w:pPr>
+              <w:tabs>
+                <w:tab w:val="left" w:pos="2644"/>
+              </w:tabs>
+              <w:cnfStyle w:val="000000000000" w:firstRow="0" w:lastRow="0" w:firstColumn="0" w:lastColumn="0" w:oddVBand="0" w:evenVBand="0" w:oddHBand="0" w:evenHBand="0" w:firstRowFirstColumn="0" w:firstRowLastColumn="0" w:lastRowFirstColumn="0" w:lastRowLastColumn="0"/>
+              <w:rPr>
+                <w:rFonts w:ascii="Arial" w:hAnsi="Arial" w:cs="Arial"/>
+                <w:sz w:val="28"/>
+                <w:szCs w:val="28"/>
+              </w:rPr>
+            </w:pPr>
+            <w:r>
+              <w:rPr>
+                <w:rFonts w:ascii="Arial" w:hAnsi="Arial" w:cs="Arial"/>
+                <w:sz w:val="28"/>
+                <w:szCs w:val="28"/>
+              </w:rPr>
+              <w:t>Bouger la caméra vers la droite</w:t>
+            </w:r>
+          </w:p>
+        </w:tc>
+      </w:tr>
+      <w:tr>
+        <w:trPr>
+          <w:cnfStyle w:val="000000100000" w:firstRow="0" w:lastRow="0" w:firstColumn="0" w:lastColumn="0" w:oddVBand="0" w:evenVBand="0" w:oddHBand="1" w:evenHBand="0" w:firstRowFirstColumn="0" w:firstRowLastColumn="0" w:lastRowFirstColumn="0" w:lastRowLastColumn="0"/>
+        </w:trPr>
+        <w:tc>
+          <w:tcPr>
+            <w:cnfStyle w:val="001000000000" w:firstRow="0" w:lastRow="0" w:firstColumn="1" w:lastColumn="0" w:oddVBand="0" w:evenVBand="0" w:oddHBand="0" w:evenHBand="0" w:firstRowFirstColumn="0" w:firstRowLastColumn="0" w:lastRowFirstColumn="0" w:lastRowLastColumn="0"/>
+            <w:tcW w:w="5056" w:type="dxa"/>
+          </w:tcPr>
+          <w:p>
+            <w:pPr>
+              <w:tabs>
+                <w:tab w:val="left" w:pos="2644"/>
+              </w:tabs>
+              <w:rPr>
+                <w:rFonts w:ascii="Arial" w:hAnsi="Arial" w:cs="Arial"/>
+                <w:sz w:val="28"/>
+                <w:szCs w:val="28"/>
+              </w:rPr>
+            </w:pPr>
+            <w:r>
+              <w:rPr>
+                <w:rFonts w:ascii="Arial" w:hAnsi="Arial" w:cs="Arial"/>
+                <w:sz w:val="28"/>
+                <w:szCs w:val="28"/>
+              </w:rPr>
+              <w:t>Shift</w:t>
+            </w:r>
+          </w:p>
+        </w:tc>
+        <w:tc>
+          <w:tcPr>
+            <w:tcW w:w="5056" w:type="dxa"/>
+          </w:tcPr>
+          <w:p>
+            <w:pPr>
+              <w:tabs>
+                <w:tab w:val="left" w:pos="2644"/>
+              </w:tabs>
+              <w:cnfStyle w:val="000000100000" w:firstRow="0" w:lastRow="0" w:firstColumn="0" w:lastColumn="0" w:oddVBand="0" w:evenVBand="0" w:oddHBand="1" w:evenHBand="0" w:firstRowFirstColumn="0" w:firstRowLastColumn="0" w:lastRowFirstColumn="0" w:lastRowLastColumn="0"/>
+              <w:rPr>
+                <w:rFonts w:ascii="Arial" w:hAnsi="Arial" w:cs="Arial"/>
+                <w:sz w:val="28"/>
+                <w:szCs w:val="28"/>
+              </w:rPr>
+            </w:pPr>
+            <w:r>
+              <w:rPr>
+                <w:rFonts w:ascii="Arial" w:hAnsi="Arial" w:cs="Arial"/>
+                <w:sz w:val="28"/>
+                <w:szCs w:val="28"/>
+              </w:rPr>
+              <w:t>Permettre la sélection de plusieurs unités</w:t>
+            </w:r>
+            <w:r>
+              <w:rPr>
+                <w:rFonts w:ascii="Arial" w:hAnsi="Arial" w:cs="Arial"/>
+                <w:sz w:val="28"/>
+                <w:szCs w:val="28"/>
+              </w:rPr>
+              <w:t xml:space="preserve"> (Maintenir la touche enfoncé</w:t>
+            </w:r>
+            <w:r>
+              <w:rPr>
+                <w:rFonts w:ascii="Arial" w:hAnsi="Arial" w:cs="Arial"/>
+                <w:sz w:val="28"/>
+                <w:szCs w:val="28"/>
+              </w:rPr>
+              <w:t>e</w:t>
+            </w:r>
+            <w:r>
+              <w:rPr>
+                <w:rFonts w:ascii="Arial" w:hAnsi="Arial" w:cs="Arial"/>
+                <w:sz w:val="28"/>
+                <w:szCs w:val="28"/>
+              </w:rPr>
+              <w:t xml:space="preserve"> lors de la sélection)</w:t>
+            </w:r>
+          </w:p>
+        </w:tc>
+      </w:tr>
+      <w:tr>
+        <w:tc>
+          <w:tcPr>
+            <w:cnfStyle w:val="001000000000" w:firstRow="0" w:lastRow="0" w:firstColumn="1" w:lastColumn="0" w:oddVBand="0" w:evenVBand="0" w:oddHBand="0" w:evenHBand="0" w:firstRowFirstColumn="0" w:firstRowLastColumn="0" w:lastRowFirstColumn="0" w:lastRowLastColumn="0"/>
+            <w:tcW w:w="5056" w:type="dxa"/>
+          </w:tcPr>
+          <w:p>
+            <w:pPr>
+              <w:tabs>
+                <w:tab w:val="left" w:pos="2644"/>
+              </w:tabs>
+              <w:rPr>
+                <w:rFonts w:ascii="Arial" w:hAnsi="Arial" w:cs="Arial"/>
+                <w:sz w:val="28"/>
+                <w:szCs w:val="28"/>
+              </w:rPr>
+            </w:pPr>
+            <w:r>
+              <w:rPr>
+                <w:rFonts w:ascii="Arial" w:hAnsi="Arial" w:cs="Arial"/>
+                <w:sz w:val="28"/>
+                <w:szCs w:val="28"/>
+              </w:rPr>
+              <w:t>Suppr.</w:t>
+            </w:r>
+          </w:p>
+        </w:tc>
+        <w:tc>
+          <w:tcPr>
+            <w:tcW w:w="5056" w:type="dxa"/>
+          </w:tcPr>
+          <w:p>
+            <w:pPr>
+              <w:tabs>
+                <w:tab w:val="left" w:pos="2644"/>
+              </w:tabs>
+              <w:cnfStyle w:val="000000000000" w:firstRow="0" w:lastRow="0" w:firstColumn="0" w:lastColumn="0" w:oddVBand="0" w:evenVBand="0" w:oddHBand="0" w:evenHBand="0" w:firstRowFirstColumn="0" w:firstRowLastColumn="0" w:lastRowFirstColumn="0" w:lastRowLastColumn="0"/>
+              <w:rPr>
+                <w:rFonts w:ascii="Arial" w:hAnsi="Arial" w:cs="Arial"/>
+                <w:sz w:val="28"/>
+                <w:szCs w:val="28"/>
+              </w:rPr>
+            </w:pPr>
+            <w:r>
+              <w:rPr>
+                <w:rFonts w:ascii="Arial" w:hAnsi="Arial" w:cs="Arial"/>
+                <w:sz w:val="28"/>
+                <w:szCs w:val="28"/>
+              </w:rPr>
+              <w:t>Tuer l'unité</w:t>
+            </w:r>
+            <w:r>
+              <w:rPr>
+                <w:rFonts w:ascii="Arial" w:hAnsi="Arial" w:cs="Arial"/>
+                <w:sz w:val="28"/>
+                <w:szCs w:val="28"/>
+              </w:rPr>
+              <w:t xml:space="preserve"> </w:t>
+            </w:r>
+            <w:r>
+              <w:rPr>
+                <w:rFonts w:ascii="Arial" w:hAnsi="Arial" w:cs="Arial"/>
+                <w:sz w:val="28"/>
+                <w:szCs w:val="28"/>
+              </w:rPr>
+              <w:t>s</w:t>
+            </w:r>
+            <w:r>
+              <w:rPr>
+                <w:rFonts w:ascii="Arial" w:hAnsi="Arial" w:cs="Arial"/>
+                <w:sz w:val="28"/>
+                <w:szCs w:val="28"/>
+              </w:rPr>
+              <w:t>électionnée</w:t>
+            </w:r>
+          </w:p>
+        </w:tc>
+      </w:tr>
+      <w:tr>
+        <w:trPr>
+          <w:cnfStyle w:val="000000100000" w:firstRow="0" w:lastRow="0" w:firstColumn="0" w:lastColumn="0" w:oddVBand="0" w:evenVBand="0" w:oddHBand="1" w:evenHBand="0" w:firstRowFirstColumn="0" w:firstRowLastColumn="0" w:lastRowFirstColumn="0" w:lastRowLastColumn="0"/>
+        </w:trPr>
+        <w:tc>
+          <w:tcPr>
+            <w:cnfStyle w:val="001000000000" w:firstRow="0" w:lastRow="0" w:firstColumn="1" w:lastColumn="0" w:oddVBand="0" w:evenVBand="0" w:oddHBand="0" w:evenHBand="0" w:firstRowFirstColumn="0" w:firstRowLastColumn="0" w:lastRowFirstColumn="0" w:lastRowLastColumn="0"/>
+            <w:tcW w:w="5056" w:type="dxa"/>
+          </w:tcPr>
+          <w:p>
+            <w:pPr>
+              <w:tabs>
+                <w:tab w:val="left" w:pos="2644"/>
+              </w:tabs>
+              <w:rPr>
+                <w:rFonts w:ascii="Arial" w:hAnsi="Arial" w:cs="Arial"/>
+                <w:sz w:val="28"/>
+                <w:szCs w:val="28"/>
+              </w:rPr>
+            </w:pPr>
+            <w:r>
+              <w:rPr>
+                <w:rFonts w:ascii="Arial" w:hAnsi="Arial" w:cs="Arial"/>
+                <w:sz w:val="28"/>
+                <w:szCs w:val="28"/>
+              </w:rPr>
+              <w:t>Q</w:t>
+            </w:r>
+          </w:p>
+        </w:tc>
+        <w:tc>
+          <w:tcPr>
+            <w:tcW w:w="5056" w:type="dxa"/>
+          </w:tcPr>
+          <w:p>
+            <w:pPr>
+              <w:tabs>
+                <w:tab w:val="left" w:pos="2644"/>
+              </w:tabs>
+              <w:cnfStyle w:val="000000100000" w:firstRow="0" w:lastRow="0" w:firstColumn="0" w:lastColumn="0" w:oddVBand="0" w:evenVBand="0" w:oddHBand="1" w:evenHBand="0" w:firstRowFirstColumn="0" w:firstRowLastColumn="0" w:lastRowFirstColumn="0" w:lastRowLastColumn="0"/>
+              <w:rPr>
+                <w:rFonts w:ascii="Arial" w:hAnsi="Arial" w:cs="Arial"/>
+                <w:sz w:val="28"/>
+                <w:szCs w:val="28"/>
+              </w:rPr>
+            </w:pPr>
+            <w:r>
+              <w:rPr>
+                <w:rFonts w:ascii="Arial" w:hAnsi="Arial" w:cs="Arial"/>
+                <w:sz w:val="28"/>
+                <w:szCs w:val="28"/>
+              </w:rPr>
+              <w:t>Attaquer</w:t>
+            </w:r>
+          </w:p>
+        </w:tc>
+      </w:tr>
+      <w:tr>
+        <w:tc>
+          <w:tcPr>
+            <w:cnfStyle w:val="001000000000" w:firstRow="0" w:lastRow="0" w:firstColumn="1" w:lastColumn="0" w:oddVBand="0" w:evenVBand="0" w:oddHBand="0" w:evenHBand="0" w:firstRowFirstColumn="0" w:firstRowLastColumn="0" w:lastRowFirstColumn="0" w:lastRowLastColumn="0"/>
+            <w:tcW w:w="5056" w:type="dxa"/>
+          </w:tcPr>
+          <w:p>
+            <w:pPr>
+              <w:tabs>
+                <w:tab w:val="left" w:pos="2644"/>
+              </w:tabs>
+              <w:rPr>
+                <w:rFonts w:ascii="Arial" w:hAnsi="Arial" w:cs="Arial"/>
+                <w:sz w:val="28"/>
+                <w:szCs w:val="28"/>
+              </w:rPr>
+            </w:pPr>
+            <w:r>
+              <w:rPr>
+                <w:rFonts w:ascii="Arial" w:hAnsi="Arial" w:cs="Arial"/>
+                <w:sz w:val="28"/>
+                <w:szCs w:val="28"/>
+              </w:rPr>
+              <w:t>T</w:t>
+            </w:r>
+          </w:p>
+        </w:tc>
+        <w:tc>
+          <w:tcPr>
+            <w:tcW w:w="5056" w:type="dxa"/>
+          </w:tcPr>
+          <w:p>
+            <w:pPr>
+              <w:tabs>
+                <w:tab w:val="left" w:pos="2644"/>
+              </w:tabs>
+              <w:cnfStyle w:val="000000000000" w:firstRow="0" w:lastRow="0" w:firstColumn="0" w:lastColumn="0" w:oddVBand="0" w:evenVBand="0" w:oddHBand="0" w:evenHBand="0" w:firstRowFirstColumn="0" w:firstRowLastColumn="0" w:lastRowFirstColumn="0" w:lastRowLastColumn="0"/>
+              <w:rPr>
+                <w:rFonts w:ascii="Arial" w:hAnsi="Arial" w:cs="Arial"/>
+                <w:sz w:val="28"/>
+                <w:szCs w:val="28"/>
+              </w:rPr>
+            </w:pPr>
+            <w:r>
+              <w:rPr>
+                <w:rFonts w:ascii="Arial" w:hAnsi="Arial" w:cs="Arial"/>
+                <w:sz w:val="28"/>
+                <w:szCs w:val="28"/>
+              </w:rPr>
+              <w:t>Faire décoller un vaisseau de transport d'une planète</w:t>
+            </w:r>
+          </w:p>
+        </w:tc>
+      </w:tr>
+      <w:tr>
+        <w:trPr>
+          <w:cnfStyle w:val="000000100000" w:firstRow="0" w:lastRow="0" w:firstColumn="0" w:lastColumn="0" w:oddVBand="0" w:evenVBand="0" w:oddHBand="1" w:evenHBand="0" w:firstRowFirstColumn="0" w:firstRowLastColumn="0" w:lastRowFirstColumn="0" w:lastRowLastColumn="0"/>
+        </w:trPr>
+        <w:tc>
+          <w:tcPr>
+            <w:cnfStyle w:val="001000000000" w:firstRow="0" w:lastRow="0" w:firstColumn="1" w:lastColumn="0" w:oddVBand="0" w:evenVBand="0" w:oddHBand="0" w:evenHBand="0" w:firstRowFirstColumn="0" w:firstRowLastColumn="0" w:lastRowFirstColumn="0" w:lastRowLastColumn="0"/>
+            <w:tcW w:w="5056" w:type="dxa"/>
+          </w:tcPr>
+          <w:p>
+            <w:pPr>
+              <w:tabs>
+                <w:tab w:val="left" w:pos="2644"/>
+              </w:tabs>
+              <w:rPr>
+                <w:rFonts w:ascii="Arial" w:hAnsi="Arial" w:cs="Arial"/>
+                <w:sz w:val="28"/>
+                <w:szCs w:val="28"/>
+              </w:rPr>
+            </w:pPr>
+            <w:r>
+              <w:rPr>
+                <w:rFonts w:ascii="Arial" w:hAnsi="Arial" w:cs="Arial"/>
+                <w:sz w:val="28"/>
+                <w:szCs w:val="28"/>
+              </w:rPr>
+              <w:t>U</w:t>
+            </w:r>
+          </w:p>
+        </w:tc>
+        <w:tc>
+          <w:tcPr>
+            <w:tcW w:w="5056" w:type="dxa"/>
+          </w:tcPr>
+          <w:p>
+            <w:pPr>
+              <w:tabs>
+                <w:tab w:val="left" w:pos="2644"/>
+              </w:tabs>
+              <w:cnfStyle w:val="000000100000" w:firstRow="0" w:lastRow="0" w:firstColumn="0" w:lastColumn="0" w:oddVBand="0" w:evenVBand="0" w:oddHBand="1" w:evenHBand="0" w:firstRowFirstColumn="0" w:firstRowLastColumn="0" w:lastRowFirstColumn="0" w:lastRowLastColumn="0"/>
+              <w:rPr>
+                <w:rFonts w:ascii="Arial" w:hAnsi="Arial" w:cs="Arial"/>
+                <w:sz w:val="28"/>
+                <w:szCs w:val="28"/>
+              </w:rPr>
+            </w:pPr>
+            <w:r>
+              <w:rPr>
+                <w:rFonts w:ascii="Arial" w:hAnsi="Arial" w:cs="Arial"/>
+                <w:sz w:val="28"/>
+                <w:szCs w:val="28"/>
+              </w:rPr>
+              <w:t>Décharger le contenu d'un vaisseau de transport</w:t>
+            </w:r>
+          </w:p>
+        </w:tc>
+      </w:tr>
+      <w:tr>
+        <w:tc>
+          <w:tcPr>
+            <w:cnfStyle w:val="001000000000" w:firstRow="0" w:lastRow="0" w:firstColumn="1" w:lastColumn="0" w:oddVBand="0" w:evenVBand="0" w:oddHBand="0" w:evenHBand="0" w:firstRowFirstColumn="0" w:firstRowLastColumn="0" w:lastRowFirstColumn="0" w:lastRowLastColumn="0"/>
+            <w:tcW w:w="5056" w:type="dxa"/>
+          </w:tcPr>
+          <w:p>
+            <w:pPr>
+              <w:tabs>
+                <w:tab w:val="left" w:pos="2644"/>
+              </w:tabs>
+              <w:rPr>
+                <w:rFonts w:ascii="Arial" w:hAnsi="Arial" w:cs="Arial"/>
+                <w:sz w:val="28"/>
+                <w:szCs w:val="28"/>
+              </w:rPr>
+            </w:pPr>
+            <w:r>
+              <w:rPr>
+                <w:rFonts w:ascii="Arial" w:hAnsi="Arial" w:cs="Arial"/>
+                <w:sz w:val="28"/>
+                <w:szCs w:val="28"/>
+              </w:rPr>
+              <w:t>Flèche vers le haut</w:t>
+            </w:r>
+          </w:p>
+        </w:tc>
+        <w:tc>
+          <w:tcPr>
+            <w:tcW w:w="5056" w:type="dxa"/>
+          </w:tcPr>
+          <w:p>
+            <w:pPr>
+              <w:tabs>
+                <w:tab w:val="left" w:pos="2644"/>
+              </w:tabs>
+              <w:cnfStyle w:val="000000000000" w:firstRow="0" w:lastRow="0" w:firstColumn="0" w:lastColumn="0" w:oddVBand="0" w:evenVBand="0" w:oddHBand="0" w:evenHBand="0" w:firstRowFirstColumn="0" w:firstRowLastColumn="0" w:lastRowFirstColumn="0" w:lastRowLastColumn="0"/>
+              <w:rPr>
+                <w:rFonts w:ascii="Arial" w:hAnsi="Arial" w:cs="Arial"/>
+                <w:sz w:val="28"/>
+                <w:szCs w:val="28"/>
+              </w:rPr>
+            </w:pPr>
+            <w:r>
+              <w:rPr>
+                <w:rFonts w:ascii="Arial" w:hAnsi="Arial" w:cs="Arial"/>
+                <w:sz w:val="28"/>
+                <w:szCs w:val="28"/>
+              </w:rPr>
+              <w:t xml:space="preserve">Circuler parmi les vaisseaux </w:t>
+            </w:r>
+            <w:r>
+              <w:rPr>
+                <w:rFonts w:ascii="Arial" w:hAnsi="Arial" w:cs="Arial"/>
+                <w:sz w:val="28"/>
+                <w:szCs w:val="28"/>
+              </w:rPr>
+              <w:t>mère</w:t>
+            </w:r>
+          </w:p>
+        </w:tc>
+      </w:tr>
+      <w:tr>
+        <w:trPr>
+          <w:cnfStyle w:val="000000100000" w:firstRow="0" w:lastRow="0" w:firstColumn="0" w:lastColumn="0" w:oddVBand="0" w:evenVBand="0" w:oddHBand="1" w:evenHBand="0" w:firstRowFirstColumn="0" w:firstRowLastColumn="0" w:lastRowFirstColumn="0" w:lastRowLastColumn="0"/>
+        </w:trPr>
+        <w:tc>
+          <w:tcPr>
+            <w:cnfStyle w:val="001000000000" w:firstRow="0" w:lastRow="0" w:firstColumn="1" w:lastColumn="0" w:oddVBand="0" w:evenVBand="0" w:oddHBand="0" w:evenHBand="0" w:firstRowFirstColumn="0" w:firstRowLastColumn="0" w:lastRowFirstColumn="0" w:lastRowLastColumn="0"/>
+            <w:tcW w:w="5056" w:type="dxa"/>
+          </w:tcPr>
+          <w:p>
+            <w:pPr>
+              <w:tabs>
+                <w:tab w:val="left" w:pos="2644"/>
+              </w:tabs>
+              <w:rPr>
+                <w:rFonts w:ascii="Arial" w:hAnsi="Arial" w:cs="Arial"/>
+                <w:sz w:val="28"/>
+                <w:szCs w:val="28"/>
+              </w:rPr>
+            </w:pPr>
+            <w:r>
+              <w:rPr>
+                <w:rFonts w:ascii="Arial" w:hAnsi="Arial" w:cs="Arial"/>
+                <w:sz w:val="28"/>
+                <w:szCs w:val="28"/>
+              </w:rPr>
+              <w:t>Flèche vers la droite</w:t>
+            </w:r>
+          </w:p>
+        </w:tc>
+        <w:tc>
+          <w:tcPr>
+            <w:tcW w:w="5056" w:type="dxa"/>
+          </w:tcPr>
+          <w:p>
+            <w:pPr>
+              <w:tabs>
+                <w:tab w:val="left" w:pos="2644"/>
+              </w:tabs>
+              <w:cnfStyle w:val="000000100000" w:firstRow="0" w:lastRow="0" w:firstColumn="0" w:lastColumn="0" w:oddVBand="0" w:evenVBand="0" w:oddHBand="1" w:evenHBand="0" w:firstRowFirstColumn="0" w:firstRowLastColumn="0" w:lastRowFirstColumn="0" w:lastRowLastColumn="0"/>
+              <w:rPr>
+                <w:rFonts w:ascii="Arial" w:hAnsi="Arial" w:cs="Arial"/>
+                <w:sz w:val="28"/>
+                <w:szCs w:val="28"/>
+              </w:rPr>
+            </w:pPr>
+            <w:r>
+              <w:rPr>
+                <w:rFonts w:ascii="Arial" w:hAnsi="Arial" w:cs="Arial"/>
+                <w:sz w:val="28"/>
+                <w:szCs w:val="28"/>
+              </w:rPr>
+              <w:t>Passer à la prochaine planète</w:t>
+            </w:r>
+          </w:p>
+        </w:tc>
+      </w:tr>
+      <w:tr>
+        <w:tc>
+          <w:tcPr>
+            <w:cnfStyle w:val="001000000000" w:firstRow="0" w:lastRow="0" w:firstColumn="1" w:lastColumn="0" w:oddVBand="0" w:evenVBand="0" w:oddHBand="0" w:evenHBand="0" w:firstRowFirstColumn="0" w:firstRowLastColumn="0" w:lastRowFirstColumn="0" w:lastRowLastColumn="0"/>
+            <w:tcW w:w="5056" w:type="dxa"/>
+          </w:tcPr>
+          <w:p>
+            <w:pPr>
+              <w:tabs>
+                <w:tab w:val="left" w:pos="2644"/>
+              </w:tabs>
+              <w:rPr>
+                <w:rFonts w:ascii="Arial" w:hAnsi="Arial" w:cs="Arial"/>
+                <w:sz w:val="28"/>
+                <w:szCs w:val="28"/>
+              </w:rPr>
+            </w:pPr>
+            <w:r>
+              <w:rPr>
+                <w:rFonts w:ascii="Arial" w:hAnsi="Arial" w:cs="Arial"/>
+                <w:sz w:val="28"/>
+                <w:szCs w:val="28"/>
+              </w:rPr>
+              <w:t>Flèche vers la gauche</w:t>
+            </w:r>
+          </w:p>
+        </w:tc>
+        <w:tc>
+          <w:tcPr>
+            <w:tcW w:w="5056" w:type="dxa"/>
+          </w:tcPr>
+          <w:p>
+            <w:pPr>
+              <w:tabs>
+                <w:tab w:val="left" w:pos="2644"/>
+              </w:tabs>
+              <w:cnfStyle w:val="000000000000" w:firstRow="0" w:lastRow="0" w:firstColumn="0" w:lastColumn="0" w:oddVBand="0" w:evenVBand="0" w:oddHBand="0" w:evenHBand="0" w:firstRowFirstColumn="0" w:firstRowLastColumn="0" w:lastRowFirstColumn="0" w:lastRowLastColumn="0"/>
+              <w:rPr>
+                <w:rFonts w:ascii="Arial" w:hAnsi="Arial" w:cs="Arial"/>
+                <w:sz w:val="28"/>
+                <w:szCs w:val="28"/>
+              </w:rPr>
+            </w:pPr>
+            <w:r>
+              <w:rPr>
+                <w:rFonts w:ascii="Arial" w:hAnsi="Arial" w:cs="Arial"/>
+                <w:sz w:val="28"/>
+                <w:szCs w:val="28"/>
+              </w:rPr>
+              <w:t>Revenir à la planète précédente</w:t>
+            </w:r>
+          </w:p>
+        </w:tc>
+      </w:tr>
+      <w:tr>
+        <w:trPr>
+          <w:cnfStyle w:val="000000100000" w:firstRow="0" w:lastRow="0" w:firstColumn="0" w:lastColumn="0" w:oddVBand="0" w:evenVBand="0" w:oddHBand="1" w:evenHBand="0" w:firstRowFirstColumn="0" w:firstRowLastColumn="0" w:lastRowFirstColumn="0" w:lastRowLastColumn="0"/>
+        </w:trPr>
+        <w:tc>
+          <w:tcPr>
+            <w:cnfStyle w:val="001000000000" w:firstRow="0" w:lastRow="0" w:firstColumn="1" w:lastColumn="0" w:oddVBand="0" w:evenVBand="0" w:oddHBand="0" w:evenHBand="0" w:firstRowFirstColumn="0" w:firstRowLastColumn="0" w:lastRowFirstColumn="0" w:lastRowLastColumn="0"/>
+            <w:tcW w:w="5056" w:type="dxa"/>
+          </w:tcPr>
+          <w:p>
+            <w:pPr>
+              <w:tabs>
+                <w:tab w:val="left" w:pos="2644"/>
+              </w:tabs>
+              <w:rPr>
+                <w:rFonts w:ascii="Arial" w:hAnsi="Arial" w:cs="Arial"/>
+                <w:sz w:val="28"/>
+                <w:szCs w:val="28"/>
+              </w:rPr>
+            </w:pPr>
+            <w:r>
+              <w:rPr>
+                <w:rFonts w:ascii="Arial" w:hAnsi="Arial" w:cs="Arial"/>
+                <w:sz w:val="28"/>
+                <w:szCs w:val="28"/>
+              </w:rPr>
+              <w:t>Flèche vers l</w:t>
+            </w:r>
+            <w:r>
+              <w:rPr>
+                <w:rFonts w:ascii="Arial" w:hAnsi="Arial" w:cs="Arial"/>
+                <w:sz w:val="28"/>
+                <w:szCs w:val="28"/>
+              </w:rPr>
+              <w:t>e</w:t>
+            </w:r>
+            <w:r>
+              <w:rPr>
+                <w:rFonts w:ascii="Arial" w:hAnsi="Arial" w:cs="Arial"/>
+                <w:sz w:val="28"/>
+                <w:szCs w:val="28"/>
+              </w:rPr>
+              <w:t xml:space="preserve"> bas</w:t>
+            </w:r>
+          </w:p>
+        </w:tc>
+        <w:tc>
+          <w:tcPr>
+            <w:tcW w:w="5056" w:type="dxa"/>
+          </w:tcPr>
+          <w:p>
+            <w:pPr>
+              <w:tabs>
+                <w:tab w:val="left" w:pos="2644"/>
+              </w:tabs>
+              <w:cnfStyle w:val="000000100000" w:firstRow="0" w:lastRow="0" w:firstColumn="0" w:lastColumn="0" w:oddVBand="0" w:evenVBand="0" w:oddHBand="1" w:evenHBand="0" w:firstRowFirstColumn="0" w:firstRowLastColumn="0" w:lastRowFirstColumn="0" w:lastRowLastColumn="0"/>
+              <w:rPr>
+                <w:rFonts w:ascii="Arial" w:hAnsi="Arial" w:cs="Arial"/>
+                <w:sz w:val="28"/>
+                <w:szCs w:val="28"/>
+              </w:rPr>
+            </w:pPr>
+            <w:r>
+              <w:rPr>
+                <w:rFonts w:ascii="Arial" w:hAnsi="Arial" w:cs="Arial"/>
+                <w:sz w:val="28"/>
+                <w:szCs w:val="28"/>
+              </w:rPr>
+              <w:t>Revenir à la vue de l'espace lorsque sur une planète</w:t>
+            </w:r>
+          </w:p>
+        </w:tc>
+      </w:tr>
+      <w:tr>
+        <w:tc>
+          <w:tcPr>
+            <w:cnfStyle w:val="001000000000" w:firstRow="0" w:lastRow="0" w:firstColumn="1" w:lastColumn="0" w:oddVBand="0" w:evenVBand="0" w:oddHBand="0" w:evenHBand="0" w:firstRowFirstColumn="0" w:firstRowLastColumn="0" w:lastRowFirstColumn="0" w:lastRowLastColumn="0"/>
+            <w:tcW w:w="5056" w:type="dxa"/>
+          </w:tcPr>
+          <w:p>
+            <w:pPr>
+              <w:tabs>
+                <w:tab w:val="left" w:pos="2644"/>
+              </w:tabs>
+              <w:rPr>
+                <w:rFonts w:ascii="Arial" w:hAnsi="Arial" w:cs="Arial"/>
+                <w:sz w:val="28"/>
+                <w:szCs w:val="28"/>
+              </w:rPr>
+            </w:pPr>
+            <w:r>
+              <w:rPr>
+                <w:rFonts w:ascii="Arial" w:hAnsi="Arial" w:cs="Arial"/>
+                <w:sz w:val="28"/>
+                <w:szCs w:val="28"/>
+              </w:rPr>
+              <w:t>F1 à F9</w:t>
+            </w:r>
+          </w:p>
+        </w:tc>
+        <w:tc>
+          <w:tcPr>
+            <w:tcW w:w="5056" w:type="dxa"/>
+          </w:tcPr>
+          <w:p>
+            <w:pPr>
+              <w:tabs>
+                <w:tab w:val="left" w:pos="2644"/>
+              </w:tabs>
+              <w:cnfStyle w:val="000000000000" w:firstRow="0" w:lastRow="0" w:firstColumn="0" w:lastColumn="0" w:oddVBand="0" w:evenVBand="0" w:oddHBand="0" w:evenHBand="0" w:firstRowFirstColumn="0" w:firstRowLastColumn="0" w:lastRowFirstColumn="0" w:lastRowLastColumn="0"/>
+              <w:rPr>
+                <w:rFonts w:ascii="Arial" w:hAnsi="Arial" w:cs="Arial"/>
+                <w:sz w:val="28"/>
+                <w:szCs w:val="28"/>
+              </w:rPr>
+            </w:pPr>
+            <w:r>
+              <w:rPr>
+                <w:rFonts w:ascii="Arial" w:hAnsi="Arial" w:cs="Arial"/>
+                <w:sz w:val="28"/>
+                <w:szCs w:val="28"/>
+              </w:rPr>
+              <w:t>Enregistrer la sélection</w:t>
+            </w:r>
+            <w:r>
+              <w:rPr>
+                <w:rFonts w:ascii="Arial" w:hAnsi="Arial" w:cs="Arial"/>
+                <w:sz w:val="28"/>
+                <w:szCs w:val="28"/>
+              </w:rPr>
+              <w:t xml:space="preserve"> courante</w:t>
+            </w:r>
+            <w:bookmarkStart w:id="0" w:name="_GoBack"/>
+            <w:bookmarkEnd w:id="0"/>
+          </w:p>
+        </w:tc>
+      </w:tr>
+      <w:tr>
+        <w:trPr>
+          <w:cnfStyle w:val="000000100000" w:firstRow="0" w:lastRow="0" w:firstColumn="0" w:lastColumn="0" w:oddVBand="0" w:evenVBand="0" w:oddHBand="1" w:evenHBand="0" w:firstRowFirstColumn="0" w:firstRowLastColumn="0" w:lastRowFirstColumn="0" w:lastRowLastColumn="0"/>
+        </w:trPr>
+        <w:tc>
+          <w:tcPr>
+            <w:cnfStyle w:val="001000000000" w:firstRow="0" w:lastRow="0" w:firstColumn="1" w:lastColumn="0" w:oddVBand="0" w:evenVBand="0" w:oddHBand="0" w:evenHBand="0" w:firstRowFirstColumn="0" w:firstRowLastColumn="0" w:lastRowFirstColumn="0" w:lastRowLastColumn="0"/>
+            <w:tcW w:w="5056" w:type="dxa"/>
+          </w:tcPr>
+          <w:p>
+            <w:pPr>
+              <w:tabs>
+                <w:tab w:val="left" w:pos="2644"/>
+              </w:tabs>
+              <w:rPr>
+                <w:rFonts w:ascii="Arial" w:hAnsi="Arial" w:cs="Arial"/>
+                <w:sz w:val="28"/>
+                <w:szCs w:val="28"/>
+              </w:rPr>
+            </w:pPr>
+            <w:r>
+              <w:rPr>
+                <w:rFonts w:ascii="Arial" w:hAnsi="Arial" w:cs="Arial"/>
+                <w:sz w:val="28"/>
+                <w:szCs w:val="28"/>
+              </w:rPr>
+              <w:t>1 à 9</w:t>
+            </w:r>
+          </w:p>
+        </w:tc>
+        <w:tc>
+          <w:tcPr>
+            <w:tcW w:w="5056" w:type="dxa"/>
+          </w:tcPr>
+          <w:p>
+            <w:pPr>
+              <w:tabs>
+                <w:tab w:val="left" w:pos="2644"/>
+              </w:tabs>
+              <w:cnfStyle w:val="000000100000" w:firstRow="0" w:lastRow="0" w:firstColumn="0" w:lastColumn="0" w:oddVBand="0" w:evenVBand="0" w:oddHBand="1" w:evenHBand="0" w:firstRowFirstColumn="0" w:firstRowLastColumn="0" w:lastRowFirstColumn="0" w:lastRowLastColumn="0"/>
+              <w:rPr>
+                <w:rFonts w:ascii="Arial" w:hAnsi="Arial" w:cs="Arial"/>
+                <w:sz w:val="28"/>
+                <w:szCs w:val="28"/>
+              </w:rPr>
+            </w:pPr>
+            <w:r>
+              <w:rPr>
+                <w:rFonts w:ascii="Arial" w:hAnsi="Arial" w:cs="Arial"/>
+                <w:sz w:val="28"/>
+                <w:szCs w:val="28"/>
+              </w:rPr>
+              <w:t>Accéder à la sélection correspondante</w:t>
+            </w:r>
+          </w:p>
+        </w:tc>
+      </w:tr>
+    </w:tbl>
+    <w:p>
+      <w:pPr>
+        <w:tabs>
+          <w:tab w:val="left" w:pos="2644"/>
+        </w:tabs>
+        <w:rPr>
+          <w:rFonts w:ascii="Arial" w:hAnsi="Arial" w:cs="Arial"/>
+          <w:sz w:val="28"/>
+          <w:szCs w:val="28"/>
+        </w:rPr>
+      </w:pPr>
     </w:p>
     <w:sectPr>
       <w:pgSz w:w="12240" w:h="15840"/>
@@ -3916,6 +4908,100 @@
     </w:lvl>
   </w:abstractNum>
   <w:abstractNum w:abstractNumId="3">
+    <w:nsid w:val="4A7817B9"/>
+    <w:multiLevelType w:val="hybridMultilevel"/>
+    <w:tmpl w:val="A2ECA1E8"/>
+    <w:lvl w:ilvl="0" w:tplc="F37C690E">
+      <w:start w:val="1"/>
+      <w:numFmt w:val="decimal"/>
+      <w:lvlText w:val="%1."/>
+      <w:lvlJc w:val="left"/>
+      <w:pPr>
+        <w:ind w:left="720" w:hanging="360"/>
+      </w:pPr>
+      <w:rPr>
+        <w:sz w:val="36"/>
+        <w:szCs w:val="36"/>
+      </w:rPr>
+    </w:lvl>
+    <w:lvl w:ilvl="1" w:tplc="FE8E2008">
+      <w:start w:val="1"/>
+      <w:numFmt w:val="lowerLetter"/>
+      <w:lvlText w:val="%2."/>
+      <w:lvlJc w:val="left"/>
+      <w:pPr>
+        <w:ind w:left="1440" w:hanging="360"/>
+      </w:pPr>
+      <w:rPr>
+        <w:sz w:val="28"/>
+        <w:szCs w:val="28"/>
+      </w:rPr>
+    </w:lvl>
+    <w:lvl w:ilvl="2" w:tplc="0C0C001B">
+      <w:start w:val="1"/>
+      <w:numFmt w:val="lowerRoman"/>
+      <w:lvlText w:val="%3."/>
+      <w:lvlJc w:val="right"/>
+      <w:pPr>
+        <w:ind w:left="2160" w:hanging="180"/>
+      </w:pPr>
+    </w:lvl>
+    <w:lvl w:ilvl="3" w:tplc="0C0C000F" w:tentative="1">
+      <w:start w:val="1"/>
+      <w:numFmt w:val="decimal"/>
+      <w:lvlText w:val="%4."/>
+      <w:lvlJc w:val="left"/>
+      <w:pPr>
+        <w:ind w:left="2880" w:hanging="360"/>
+      </w:pPr>
+    </w:lvl>
+    <w:lvl w:ilvl="4" w:tplc="0C0C0019" w:tentative="1">
+      <w:start w:val="1"/>
+      <w:numFmt w:val="lowerLetter"/>
+      <w:lvlText w:val="%5."/>
+      <w:lvlJc w:val="left"/>
+      <w:pPr>
+        <w:ind w:left="3600" w:hanging="360"/>
+      </w:pPr>
+    </w:lvl>
+    <w:lvl w:ilvl="5" w:tplc="0C0C001B" w:tentative="1">
+      <w:start w:val="1"/>
+      <w:numFmt w:val="lowerRoman"/>
+      <w:lvlText w:val="%6."/>
+      <w:lvlJc w:val="right"/>
+      <w:pPr>
+        <w:ind w:left="4320" w:hanging="180"/>
+      </w:pPr>
+    </w:lvl>
+    <w:lvl w:ilvl="6" w:tplc="0C0C000F" w:tentative="1">
+      <w:start w:val="1"/>
+      <w:numFmt w:val="decimal"/>
+      <w:lvlText w:val="%7."/>
+      <w:lvlJc w:val="left"/>
+      <w:pPr>
+        <w:ind w:left="5040" w:hanging="360"/>
+      </w:pPr>
+    </w:lvl>
+    <w:lvl w:ilvl="7" w:tplc="0C0C0019" w:tentative="1">
+      <w:start w:val="1"/>
+      <w:numFmt w:val="lowerLetter"/>
+      <w:lvlText w:val="%8."/>
+      <w:lvlJc w:val="left"/>
+      <w:pPr>
+        <w:ind w:left="5760" w:hanging="360"/>
+      </w:pPr>
+    </w:lvl>
+    <w:lvl w:ilvl="8" w:tplc="0C0C001B" w:tentative="1">
+      <w:start w:val="1"/>
+      <w:numFmt w:val="lowerRoman"/>
+      <w:lvlText w:val="%9."/>
+      <w:lvlJc w:val="right"/>
+      <w:pPr>
+        <w:ind w:left="6480" w:hanging="180"/>
+      </w:pPr>
+    </w:lvl>
+  </w:abstractNum>
+  <w:abstractNum w:abstractNumId="4">
     <w:nsid w:val="56F362FA"/>
     <w:multiLevelType w:val="hybridMultilevel"/>
     <w:tmpl w:val="D9368750"/>
@@ -4001,7 +5087,7 @@
       </w:pPr>
     </w:lvl>
   </w:abstractNum>
-  <w:abstractNum w:abstractNumId="4">
+  <w:abstractNum w:abstractNumId="5">
     <w:nsid w:val="6FE5059B"/>
     <w:multiLevelType w:val="hybridMultilevel"/>
     <w:tmpl w:val="4C4C7F1E"/>
@@ -4114,7 +5200,7 @@
       </w:rPr>
     </w:lvl>
   </w:abstractNum>
-  <w:abstractNum w:abstractNumId="5">
+  <w:abstractNum w:abstractNumId="6">
     <w:nsid w:val="792D755A"/>
     <w:multiLevelType w:val="hybridMultilevel"/>
     <w:tmpl w:val="A9A6E794"/>
@@ -4228,22 +5314,25 @@
     </w:lvl>
   </w:abstractNum>
   <w:num w:numId="1">
-    <w:abstractNumId w:val="3"/>
+    <w:abstractNumId w:val="4"/>
   </w:num>
   <w:num w:numId="2">
     <w:abstractNumId w:val="1"/>
   </w:num>
   <w:num w:numId="3">
-    <w:abstractNumId w:val="5"/>
+    <w:abstractNumId w:val="6"/>
   </w:num>
   <w:num w:numId="4">
     <w:abstractNumId w:val="0"/>
   </w:num>
   <w:num w:numId="5">
-    <w:abstractNumId w:val="4"/>
+    <w:abstractNumId w:val="5"/>
   </w:num>
   <w:num w:numId="6">
     <w:abstractNumId w:val="2"/>
+  </w:num>
+  <w:num w:numId="7">
+    <w:abstractNumId w:val="3"/>
   </w:num>
 </w:numbering>
 </file>
@@ -4418,13 +5507,13 @@
       <w:lang w:eastAsia="fr-CA"/>
     </w:rPr>
   </w:style>
-  <w:style w:type="character" w:default="1" w:styleId="DefaultParagraphFont">
+  <w:style w:type="character" w:default="1" w:styleId="Policepardfaut">
     <w:name w:val="Default Paragraph Font"/>
     <w:uiPriority w:val="1"/>
     <w:semiHidden/>
     <w:unhideWhenUsed/>
   </w:style>
-  <w:style w:type="table" w:default="1" w:styleId="TableNormal">
+  <w:style w:type="table" w:default="1" w:styleId="TableauNormal">
     <w:name w:val="Normal Table"/>
     <w:uiPriority w:val="99"/>
     <w:semiHidden/>
@@ -4439,16 +5528,16 @@
       </w:tblCellMar>
     </w:tblPr>
   </w:style>
-  <w:style w:type="numbering" w:default="1" w:styleId="NoList">
+  <w:style w:type="numbering" w:default="1" w:styleId="Aucuneliste">
     <w:name w:val="No List"/>
     <w:uiPriority w:val="99"/>
     <w:semiHidden/>
     <w:unhideWhenUsed/>
   </w:style>
-  <w:style w:type="paragraph" w:styleId="BalloonText">
+  <w:style w:type="paragraph" w:styleId="Textedebulles">
     <w:name w:val="Balloon Text"/>
     <w:basedOn w:val="Normal"/>
-    <w:link w:val="BalloonTextChar"/>
+    <w:link w:val="TextedebullesCar"/>
     <w:uiPriority w:val="99"/>
     <w:semiHidden/>
     <w:unhideWhenUsed/>
@@ -4459,10 +5548,10 @@
       <w:szCs w:val="16"/>
     </w:rPr>
   </w:style>
-  <w:style w:type="character" w:customStyle="1" w:styleId="BalloonTextChar">
-    <w:name w:val="Balloon Text Char"/>
-    <w:basedOn w:val="DefaultParagraphFont"/>
-    <w:link w:val="BalloonText"/>
+  <w:style w:type="character" w:customStyle="1" w:styleId="TextedebullesCar">
+    <w:name w:val="Texte de bulles Car"/>
+    <w:basedOn w:val="Policepardfaut"/>
+    <w:link w:val="Textedebulles"/>
     <w:uiPriority w:val="99"/>
     <w:semiHidden/>
     <w:rsid w:val="003E59AB"/>
@@ -4473,7 +5562,7 @@
       <w:lang w:eastAsia="fr-CA"/>
     </w:rPr>
   </w:style>
-  <w:style w:type="paragraph" w:styleId="ListParagraph">
+  <w:style w:type="paragraph" w:styleId="Paragraphedeliste">
     <w:name w:val="List Paragraph"/>
     <w:basedOn w:val="Normal"/>
     <w:uiPriority w:val="34"/>
@@ -4484,7 +5573,7 @@
       <w:contextualSpacing/>
     </w:pPr>
   </w:style>
-  <w:style w:type="paragraph" w:styleId="Caption">
+  <w:style w:type="paragraph" w:styleId="Lgende">
     <w:name w:val="caption"/>
     <w:basedOn w:val="Normal"/>
     <w:next w:val="Normal"/>
@@ -4502,6 +5591,135 @@
       <w:sz w:val="18"/>
       <w:szCs w:val="18"/>
     </w:rPr>
+  </w:style>
+  <w:style w:type="table" w:styleId="Grilledutableau">
+    <w:name w:val="Table Grid"/>
+    <w:basedOn w:val="TableauNormal"/>
+    <w:uiPriority w:val="59"/>
+    <w:rsid w:val="00F077B9"/>
+    <w:pPr>
+      <w:spacing w:after="0" w:line="240" w:lineRule="auto"/>
+    </w:pPr>
+    <w:tblPr>
+      <w:tblInd w:w="0" w:type="dxa"/>
+      <w:tblBorders>
+        <w:top w:val="single" w:sz="4" w:space="0" w:color="auto"/>
+        <w:left w:val="single" w:sz="4" w:space="0" w:color="auto"/>
+        <w:bottom w:val="single" w:sz="4" w:space="0" w:color="auto"/>
+        <w:right w:val="single" w:sz="4" w:space="0" w:color="auto"/>
+        <w:insideH w:val="single" w:sz="4" w:space="0" w:color="auto"/>
+        <w:insideV w:val="single" w:sz="4" w:space="0" w:color="auto"/>
+      </w:tblBorders>
+      <w:tblCellMar>
+        <w:top w:w="0" w:type="dxa"/>
+        <w:left w:w="108" w:type="dxa"/>
+        <w:bottom w:w="0" w:type="dxa"/>
+        <w:right w:w="108" w:type="dxa"/>
+      </w:tblCellMar>
+    </w:tblPr>
+  </w:style>
+  <w:style w:type="table" w:styleId="Ombrageclair">
+    <w:name w:val="Light Shading"/>
+    <w:basedOn w:val="TableauNormal"/>
+    <w:uiPriority w:val="60"/>
+    <w:rsid w:val="00F077B9"/>
+    <w:pPr>
+      <w:spacing w:after="0" w:line="240" w:lineRule="auto"/>
+    </w:pPr>
+    <w:rPr>
+      <w:color w:val="000000" w:themeColor="text1" w:themeShade="BF"/>
+    </w:rPr>
+    <w:tblPr>
+      <w:tblStyleRowBandSize w:val="1"/>
+      <w:tblStyleColBandSize w:val="1"/>
+      <w:tblInd w:w="0" w:type="dxa"/>
+      <w:tblBorders>
+        <w:top w:val="single" w:sz="8" w:space="0" w:color="000000" w:themeColor="text1"/>
+        <w:bottom w:val="single" w:sz="8" w:space="0" w:color="000000" w:themeColor="text1"/>
+      </w:tblBorders>
+      <w:tblCellMar>
+        <w:top w:w="0" w:type="dxa"/>
+        <w:left w:w="108" w:type="dxa"/>
+        <w:bottom w:w="0" w:type="dxa"/>
+        <w:right w:w="108" w:type="dxa"/>
+      </w:tblCellMar>
+    </w:tblPr>
+    <w:tblStylePr w:type="firstRow">
+      <w:pPr>
+        <w:spacing w:before="0" w:after="0" w:line="240" w:lineRule="auto"/>
+      </w:pPr>
+      <w:rPr>
+        <w:b/>
+        <w:bCs/>
+      </w:rPr>
+      <w:tblPr/>
+      <w:tcPr>
+        <w:tcBorders>
+          <w:top w:val="single" w:sz="8" w:space="0" w:color="000000" w:themeColor="text1"/>
+          <w:left w:val="nil"/>
+          <w:bottom w:val="single" w:sz="8" w:space="0" w:color="000000" w:themeColor="text1"/>
+          <w:right w:val="nil"/>
+          <w:insideH w:val="nil"/>
+          <w:insideV w:val="nil"/>
+        </w:tcBorders>
+      </w:tcPr>
+    </w:tblStylePr>
+    <w:tblStylePr w:type="lastRow">
+      <w:pPr>
+        <w:spacing w:before="0" w:after="0" w:line="240" w:lineRule="auto"/>
+      </w:pPr>
+      <w:rPr>
+        <w:b/>
+        <w:bCs/>
+      </w:rPr>
+      <w:tblPr/>
+      <w:tcPr>
+        <w:tcBorders>
+          <w:top w:val="single" w:sz="8" w:space="0" w:color="000000" w:themeColor="text1"/>
+          <w:left w:val="nil"/>
+          <w:bottom w:val="single" w:sz="8" w:space="0" w:color="000000" w:themeColor="text1"/>
+          <w:right w:val="nil"/>
+          <w:insideH w:val="nil"/>
+          <w:insideV w:val="nil"/>
+        </w:tcBorders>
+      </w:tcPr>
+    </w:tblStylePr>
+    <w:tblStylePr w:type="firstCol">
+      <w:rPr>
+        <w:b/>
+        <w:bCs/>
+      </w:rPr>
+    </w:tblStylePr>
+    <w:tblStylePr w:type="lastCol">
+      <w:rPr>
+        <w:b/>
+        <w:bCs/>
+      </w:rPr>
+    </w:tblStylePr>
+    <w:tblStylePr w:type="band1Vert">
+      <w:tblPr/>
+      <w:tcPr>
+        <w:tcBorders>
+          <w:left w:val="nil"/>
+          <w:right w:val="nil"/>
+          <w:insideH w:val="nil"/>
+          <w:insideV w:val="nil"/>
+        </w:tcBorders>
+        <w:shd w:val="clear" w:color="auto" w:fill="C0C0C0" w:themeFill="text1" w:themeFillTint="3F"/>
+      </w:tcPr>
+    </w:tblStylePr>
+    <w:tblStylePr w:type="band1Horz">
+      <w:tblPr/>
+      <w:tcPr>
+        <w:tcBorders>
+          <w:left w:val="nil"/>
+          <w:right w:val="nil"/>
+          <w:insideH w:val="nil"/>
+          <w:insideV w:val="nil"/>
+        </w:tcBorders>
+        <w:shd w:val="clear" w:color="auto" w:fill="C0C0C0" w:themeFill="text1" w:themeFillTint="3F"/>
+      </w:tcPr>
+    </w:tblStylePr>
   </w:style>
 </w:styles>
 </file>
@@ -4676,13 +5894,13 @@
       <w:lang w:eastAsia="fr-CA"/>
     </w:rPr>
   </w:style>
-  <w:style w:type="character" w:default="1" w:styleId="DefaultParagraphFont">
+  <w:style w:type="character" w:default="1" w:styleId="Policepardfaut">
     <w:name w:val="Default Paragraph Font"/>
     <w:uiPriority w:val="1"/>
     <w:semiHidden/>
     <w:unhideWhenUsed/>
   </w:style>
-  <w:style w:type="table" w:default="1" w:styleId="TableNormal">
+  <w:style w:type="table" w:default="1" w:styleId="TableauNormal">
     <w:name w:val="Normal Table"/>
     <w:uiPriority w:val="99"/>
     <w:semiHidden/>
@@ -4697,16 +5915,16 @@
       </w:tblCellMar>
     </w:tblPr>
   </w:style>
-  <w:style w:type="numbering" w:default="1" w:styleId="NoList">
+  <w:style w:type="numbering" w:default="1" w:styleId="Aucuneliste">
     <w:name w:val="No List"/>
     <w:uiPriority w:val="99"/>
     <w:semiHidden/>
     <w:unhideWhenUsed/>
   </w:style>
-  <w:style w:type="paragraph" w:styleId="BalloonText">
+  <w:style w:type="paragraph" w:styleId="Textedebulles">
     <w:name w:val="Balloon Text"/>
     <w:basedOn w:val="Normal"/>
-    <w:link w:val="BalloonTextChar"/>
+    <w:link w:val="TextedebullesCar"/>
     <w:uiPriority w:val="99"/>
     <w:semiHidden/>
     <w:unhideWhenUsed/>
@@ -4717,10 +5935,10 @@
       <w:szCs w:val="16"/>
     </w:rPr>
   </w:style>
-  <w:style w:type="character" w:customStyle="1" w:styleId="BalloonTextChar">
-    <w:name w:val="Balloon Text Char"/>
-    <w:basedOn w:val="DefaultParagraphFont"/>
-    <w:link w:val="BalloonText"/>
+  <w:style w:type="character" w:customStyle="1" w:styleId="TextedebullesCar">
+    <w:name w:val="Texte de bulles Car"/>
+    <w:basedOn w:val="Policepardfaut"/>
+    <w:link w:val="Textedebulles"/>
     <w:uiPriority w:val="99"/>
     <w:semiHidden/>
     <w:rsid w:val="003E59AB"/>
@@ -4731,7 +5949,7 @@
       <w:lang w:eastAsia="fr-CA"/>
     </w:rPr>
   </w:style>
-  <w:style w:type="paragraph" w:styleId="ListParagraph">
+  <w:style w:type="paragraph" w:styleId="Paragraphedeliste">
     <w:name w:val="List Paragraph"/>
     <w:basedOn w:val="Normal"/>
     <w:uiPriority w:val="34"/>
@@ -4742,7 +5960,7 @@
       <w:contextualSpacing/>
     </w:pPr>
   </w:style>
-  <w:style w:type="paragraph" w:styleId="Caption">
+  <w:style w:type="paragraph" w:styleId="Lgende">
     <w:name w:val="caption"/>
     <w:basedOn w:val="Normal"/>
     <w:next w:val="Normal"/>
@@ -4760,6 +5978,135 @@
       <w:sz w:val="18"/>
       <w:szCs w:val="18"/>
     </w:rPr>
+  </w:style>
+  <w:style w:type="table" w:styleId="Grilledutableau">
+    <w:name w:val="Table Grid"/>
+    <w:basedOn w:val="TableauNormal"/>
+    <w:uiPriority w:val="59"/>
+    <w:rsid w:val="00F077B9"/>
+    <w:pPr>
+      <w:spacing w:after="0" w:line="240" w:lineRule="auto"/>
+    </w:pPr>
+    <w:tblPr>
+      <w:tblInd w:w="0" w:type="dxa"/>
+      <w:tblBorders>
+        <w:top w:val="single" w:sz="4" w:space="0" w:color="auto"/>
+        <w:left w:val="single" w:sz="4" w:space="0" w:color="auto"/>
+        <w:bottom w:val="single" w:sz="4" w:space="0" w:color="auto"/>
+        <w:right w:val="single" w:sz="4" w:space="0" w:color="auto"/>
+        <w:insideH w:val="single" w:sz="4" w:space="0" w:color="auto"/>
+        <w:insideV w:val="single" w:sz="4" w:space="0" w:color="auto"/>
+      </w:tblBorders>
+      <w:tblCellMar>
+        <w:top w:w="0" w:type="dxa"/>
+        <w:left w:w="108" w:type="dxa"/>
+        <w:bottom w:w="0" w:type="dxa"/>
+        <w:right w:w="108" w:type="dxa"/>
+      </w:tblCellMar>
+    </w:tblPr>
+  </w:style>
+  <w:style w:type="table" w:styleId="Ombrageclair">
+    <w:name w:val="Light Shading"/>
+    <w:basedOn w:val="TableauNormal"/>
+    <w:uiPriority w:val="60"/>
+    <w:rsid w:val="00F077B9"/>
+    <w:pPr>
+      <w:spacing w:after="0" w:line="240" w:lineRule="auto"/>
+    </w:pPr>
+    <w:rPr>
+      <w:color w:val="000000" w:themeColor="text1" w:themeShade="BF"/>
+    </w:rPr>
+    <w:tblPr>
+      <w:tblStyleRowBandSize w:val="1"/>
+      <w:tblStyleColBandSize w:val="1"/>
+      <w:tblInd w:w="0" w:type="dxa"/>
+      <w:tblBorders>
+        <w:top w:val="single" w:sz="8" w:space="0" w:color="000000" w:themeColor="text1"/>
+        <w:bottom w:val="single" w:sz="8" w:space="0" w:color="000000" w:themeColor="text1"/>
+      </w:tblBorders>
+      <w:tblCellMar>
+        <w:top w:w="0" w:type="dxa"/>
+        <w:left w:w="108" w:type="dxa"/>
+        <w:bottom w:w="0" w:type="dxa"/>
+        <w:right w:w="108" w:type="dxa"/>
+      </w:tblCellMar>
+    </w:tblPr>
+    <w:tblStylePr w:type="firstRow">
+      <w:pPr>
+        <w:spacing w:before="0" w:after="0" w:line="240" w:lineRule="auto"/>
+      </w:pPr>
+      <w:rPr>
+        <w:b/>
+        <w:bCs/>
+      </w:rPr>
+      <w:tblPr/>
+      <w:tcPr>
+        <w:tcBorders>
+          <w:top w:val="single" w:sz="8" w:space="0" w:color="000000" w:themeColor="text1"/>
+          <w:left w:val="nil"/>
+          <w:bottom w:val="single" w:sz="8" w:space="0" w:color="000000" w:themeColor="text1"/>
+          <w:right w:val="nil"/>
+          <w:insideH w:val="nil"/>
+          <w:insideV w:val="nil"/>
+        </w:tcBorders>
+      </w:tcPr>
+    </w:tblStylePr>
+    <w:tblStylePr w:type="lastRow">
+      <w:pPr>
+        <w:spacing w:before="0" w:after="0" w:line="240" w:lineRule="auto"/>
+      </w:pPr>
+      <w:rPr>
+        <w:b/>
+        <w:bCs/>
+      </w:rPr>
+      <w:tblPr/>
+      <w:tcPr>
+        <w:tcBorders>
+          <w:top w:val="single" w:sz="8" w:space="0" w:color="000000" w:themeColor="text1"/>
+          <w:left w:val="nil"/>
+          <w:bottom w:val="single" w:sz="8" w:space="0" w:color="000000" w:themeColor="text1"/>
+          <w:right w:val="nil"/>
+          <w:insideH w:val="nil"/>
+          <w:insideV w:val="nil"/>
+        </w:tcBorders>
+      </w:tcPr>
+    </w:tblStylePr>
+    <w:tblStylePr w:type="firstCol">
+      <w:rPr>
+        <w:b/>
+        <w:bCs/>
+      </w:rPr>
+    </w:tblStylePr>
+    <w:tblStylePr w:type="lastCol">
+      <w:rPr>
+        <w:b/>
+        <w:bCs/>
+      </w:rPr>
+    </w:tblStylePr>
+    <w:tblStylePr w:type="band1Vert">
+      <w:tblPr/>
+      <w:tcPr>
+        <w:tcBorders>
+          <w:left w:val="nil"/>
+          <w:right w:val="nil"/>
+          <w:insideH w:val="nil"/>
+          <w:insideV w:val="nil"/>
+        </w:tcBorders>
+        <w:shd w:val="clear" w:color="auto" w:fill="C0C0C0" w:themeFill="text1" w:themeFillTint="3F"/>
+      </w:tcPr>
+    </w:tblStylePr>
+    <w:tblStylePr w:type="band1Horz">
+      <w:tblPr/>
+      <w:tcPr>
+        <w:tcBorders>
+          <w:left w:val="nil"/>
+          <w:right w:val="nil"/>
+          <w:insideH w:val="nil"/>
+          <w:insideV w:val="nil"/>
+        </w:tcBorders>
+        <w:shd w:val="clear" w:color="auto" w:fill="C0C0C0" w:themeFill="text1" w:themeFillTint="3F"/>
+      </w:tcPr>
+    </w:tblStylePr>
   </w:style>
 </w:styles>
 </file>
@@ -5052,7 +6399,7 @@
 </file>
 
 <file path=customXml/itemProps1.xml><?xml version="1.0" encoding="utf-8"?>
-<ds:datastoreItem xmlns:ds="http://schemas.openxmlformats.org/officeDocument/2006/customXml" ds:itemID="{701E1289-2971-46B3-B70C-0B0256A1F742}">
+<ds:datastoreItem xmlns:ds="http://schemas.openxmlformats.org/officeDocument/2006/customXml" ds:itemID="{29F7E325-8613-47F2-87B5-BC3684BC2EC1}">
   <ds:schemaRefs>
     <ds:schemaRef ds:uri="http://schemas.openxmlformats.org/officeDocument/2006/bibliography"/>
   </ds:schemaRefs>

</xml_diff>